<commit_message>
DevOps: SonarQube intro added
</commit_message>
<xml_diff>
--- a/Jenkins/Pipeline/JenkinsScriptedPipeline.docx
+++ b/Jenkins/Pipeline/JenkinsScriptedPipeline.docx
@@ -136,6 +136,12 @@
           <w:lang w:val="en-US"/>
         </w:rPr>
         <w:tab/>
+      </w:r>
+      <w:r>
+        <w:rPr>
+          <w:rFonts w:hint="default"/>
+          <w:lang w:val="en-US"/>
+        </w:rPr>
         <w:t>stage(‘git clone’){</w:t>
       </w:r>
     </w:p>
@@ -152,7 +158,6 @@
           <w:lang w:val="en-US"/>
         </w:rPr>
         <w:tab/>
-        <w:t/>
       </w:r>
       <w:r>
         <w:rPr>
@@ -160,6 +165,12 @@
           <w:lang w:val="en-US"/>
         </w:rPr>
         <w:tab/>
+      </w:r>
+      <w:r>
+        <w:rPr>
+          <w:rFonts w:hint="default"/>
+          <w:lang w:val="en-US"/>
+        </w:rPr>
         <w:t>echo ‘git cloning’</w:t>
       </w:r>
     </w:p>
@@ -176,6 +187,12 @@
           <w:lang w:val="en-US"/>
         </w:rPr>
         <w:tab/>
+      </w:r>
+      <w:r>
+        <w:rPr>
+          <w:rFonts w:hint="default"/>
+          <w:lang w:val="en-US"/>
+        </w:rPr>
         <w:t>}</w:t>
       </w:r>
     </w:p>
@@ -200,6 +217,12 @@
           <w:lang w:val="en-US"/>
         </w:rPr>
         <w:tab/>
+      </w:r>
+      <w:r>
+        <w:rPr>
+          <w:rFonts w:hint="default"/>
+          <w:lang w:val="en-US"/>
+        </w:rPr>
         <w:t>stage(‘build’){</w:t>
       </w:r>
     </w:p>
@@ -216,7 +239,6 @@
           <w:lang w:val="en-US"/>
         </w:rPr>
         <w:tab/>
-        <w:t/>
       </w:r>
       <w:r>
         <w:rPr>
@@ -224,6 +246,12 @@
           <w:lang w:val="en-US"/>
         </w:rPr>
         <w:tab/>
+      </w:r>
+      <w:r>
+        <w:rPr>
+          <w:rFonts w:hint="default"/>
+          <w:lang w:val="en-US"/>
+        </w:rPr>
         <w:t>echo ‘build…’</w:t>
       </w:r>
     </w:p>
@@ -240,6 +268,12 @@
           <w:lang w:val="en-US"/>
         </w:rPr>
         <w:tab/>
+      </w:r>
+      <w:r>
+        <w:rPr>
+          <w:rFonts w:hint="default"/>
+          <w:lang w:val="en-US"/>
+        </w:rPr>
         <w:t>}</w:t>
       </w:r>
     </w:p>
@@ -1667,8 +1701,449 @@
           <w:lang w:val="en-US"/>
         </w:rPr>
       </w:pPr>
+    </w:p>
+    <w:p>
+      <w:pPr>
+        <w:rPr>
+          <w:rFonts w:hint="default"/>
+          <w:lang w:val="en-US"/>
+        </w:rPr>
+      </w:pPr>
+      <w:r>
+        <w:rPr>
+          <w:rFonts w:hint="default"/>
+          <w:lang w:val="en-US"/>
+        </w:rPr>
+        <w:t>Jenkins Scripted (Groovy) Pipeline with Git + Maven</w:t>
+      </w:r>
+    </w:p>
+    <w:p>
+      <w:pPr>
+        <w:rPr>
+          <w:rFonts w:hint="default"/>
+          <w:lang w:val="en-US"/>
+        </w:rPr>
+      </w:pPr>
+      <w:r>
+        <w:rPr>
+          <w:rFonts w:hint="default"/>
+          <w:lang w:val="en-US"/>
+        </w:rPr>
+        <w:t>node {</w:t>
+      </w:r>
+    </w:p>
+    <w:p>
+      <w:pPr>
+        <w:rPr>
+          <w:rFonts w:hint="default"/>
+          <w:lang w:val="en-US"/>
+        </w:rPr>
+      </w:pPr>
+      <w:r>
+        <w:rPr>
+          <w:rFonts w:hint="default"/>
+          <w:lang w:val="en-US"/>
+        </w:rPr>
+        <w:t xml:space="preserve">    def mvnPath</w:t>
+      </w:r>
+    </w:p>
+    <w:p>
+      <w:pPr>
+        <w:rPr>
+          <w:rFonts w:hint="default"/>
+          <w:lang w:val="en-US"/>
+        </w:rPr>
+      </w:pPr>
+      <w:r>
+        <w:rPr>
+          <w:rFonts w:hint="default"/>
+          <w:lang w:val="en-US"/>
+        </w:rPr>
+        <w:t xml:space="preserve">    </w:t>
+      </w:r>
+    </w:p>
+    <w:p>
+      <w:pPr>
+        <w:rPr>
+          <w:rFonts w:hint="default"/>
+          <w:lang w:val="en-US"/>
+        </w:rPr>
+      </w:pPr>
+      <w:r>
+        <w:rPr>
+          <w:rFonts w:hint="default"/>
+          <w:lang w:val="en-US"/>
+        </w:rPr>
+        <w:t xml:space="preserve">    stage('git clone') { </w:t>
+      </w:r>
+    </w:p>
+    <w:p>
+      <w:pPr>
+        <w:rPr>
+          <w:rFonts w:hint="default"/>
+          <w:lang w:val="en-US"/>
+        </w:rPr>
+      </w:pPr>
+      <w:r>
+        <w:rPr>
+          <w:rFonts w:hint="default"/>
+          <w:lang w:val="en-US"/>
+        </w:rPr>
+        <w:t xml:space="preserve">        git branch: 'main', url: 'https://github.com/Haider7214/SpringBoot.git'</w:t>
+      </w:r>
+    </w:p>
+    <w:p>
+      <w:pPr>
+        <w:rPr>
+          <w:rFonts w:hint="default"/>
+          <w:lang w:val="en-US"/>
+        </w:rPr>
+      </w:pPr>
+      <w:r>
+        <w:rPr>
+          <w:rFonts w:hint="default"/>
+          <w:lang w:val="en-US"/>
+        </w:rPr>
+        <w:t xml:space="preserve">    }</w:t>
+      </w:r>
+    </w:p>
+    <w:p>
+      <w:pPr>
+        <w:rPr>
+          <w:rFonts w:hint="default"/>
+          <w:lang w:val="en-US"/>
+        </w:rPr>
+      </w:pPr>
+      <w:r>
+        <w:rPr>
+          <w:rFonts w:hint="default"/>
+          <w:lang w:val="en-US"/>
+        </w:rPr>
+        <w:t xml:space="preserve">    stage('Maven Build') {</w:t>
+      </w:r>
+    </w:p>
+    <w:p>
+      <w:pPr>
+        <w:rPr>
+          <w:rFonts w:hint="default"/>
+          <w:lang w:val="en-US"/>
+        </w:rPr>
+      </w:pPr>
+      <w:r>
+        <w:rPr>
+          <w:rFonts w:hint="default"/>
+          <w:lang w:val="en-US"/>
+        </w:rPr>
+        <w:t xml:space="preserve">        def mvnHome=tool name:'maven-3.9.10', type:'maven';</w:t>
+      </w:r>
+    </w:p>
+    <w:p>
+      <w:pPr>
+        <w:rPr>
+          <w:rFonts w:hint="default"/>
+          <w:lang w:val="en-US"/>
+        </w:rPr>
+      </w:pPr>
+      <w:r>
+        <w:rPr>
+          <w:rFonts w:hint="default"/>
+          <w:lang w:val="en-US"/>
+        </w:rPr>
+        <w:t xml:space="preserve">        mvnPath="${mvnHome}/bin/mvn";</w:t>
+      </w:r>
+    </w:p>
+    <w:p>
+      <w:pPr>
+        <w:rPr>
+          <w:rFonts w:hint="default"/>
+          <w:lang w:val="en-US"/>
+        </w:rPr>
+      </w:pPr>
+      <w:r>
+        <w:rPr>
+          <w:rFonts w:hint="default"/>
+          <w:lang w:val="en-US"/>
+        </w:rPr>
+        <w:t xml:space="preserve">        sh "${mvnPath} clean package";</w:t>
+      </w:r>
+    </w:p>
+    <w:p>
+      <w:pPr>
+        <w:rPr>
+          <w:rFonts w:hint="default"/>
+          <w:lang w:val="en-US"/>
+        </w:rPr>
+      </w:pPr>
+      <w:r>
+        <w:rPr>
+          <w:rFonts w:hint="default"/>
+          <w:lang w:val="en-US"/>
+        </w:rPr>
+        <w:t xml:space="preserve">        echo 'maven build success';</w:t>
+      </w:r>
+    </w:p>
+    <w:p>
+      <w:pPr>
+        <w:rPr>
+          <w:rFonts w:hint="default"/>
+          <w:lang w:val="en-US"/>
+        </w:rPr>
+      </w:pPr>
+      <w:r>
+        <w:rPr>
+          <w:rFonts w:hint="default"/>
+          <w:lang w:val="en-US"/>
+        </w:rPr>
+        <w:t xml:space="preserve">    }</w:t>
+      </w:r>
+    </w:p>
+    <w:p>
+      <w:pPr>
+        <w:rPr>
+          <w:rFonts w:hint="default"/>
+          <w:lang w:val="en-US"/>
+        </w:rPr>
+      </w:pPr>
+      <w:r>
+        <w:rPr>
+          <w:rFonts w:hint="default"/>
+          <w:lang w:val="en-US"/>
+        </w:rPr>
+        <w:t>}</w:t>
+      </w:r>
+    </w:p>
+    <w:p>
+      <w:pPr>
+        <w:rPr>
+          <w:rFonts w:hint="default"/>
+          <w:lang w:val="en-US"/>
+        </w:rPr>
+      </w:pPr>
+    </w:p>
+    <w:p>
+      <w:pPr>
+        <w:rPr>
+          <w:rFonts w:hint="default"/>
+          <w:lang w:val="en-US"/>
+        </w:rPr>
+      </w:pPr>
+      <w:r>
+        <w:rPr>
+          <w:rFonts w:hint="default"/>
+          <w:lang w:val="en-US"/>
+        </w:rPr>
+        <w:t>Multi Branch Pipeline in Jenkins</w:t>
+      </w:r>
+    </w:p>
+    <w:p>
+      <w:pPr>
+        <w:rPr>
+          <w:rFonts w:hint="default"/>
+          <w:lang w:val="en-US"/>
+        </w:rPr>
+      </w:pPr>
+      <w:r>
+        <w:rPr>
+          <w:rFonts w:hint="default"/>
+          <w:lang w:val="en-US"/>
+        </w:rPr>
+        <w:t>In Git repo, there will be multiple branches -&gt; main branch, master, developer, release, feature</w:t>
+      </w:r>
+    </w:p>
+    <w:p>
+      <w:pPr>
+        <w:rPr>
+          <w:rFonts w:hint="default"/>
+          <w:lang w:val="en-US"/>
+        </w:rPr>
+      </w:pPr>
+      <w:r>
+        <w:rPr>
+          <w:rFonts w:hint="default"/>
+          <w:lang w:val="en-US"/>
+        </w:rPr>
+        <w:t>During git cloning, we got to specify which branch we are cloning from. Same Jenkins pipeline cannot work for all branches then if we are specifying the branch name explicitly</w:t>
+      </w:r>
+    </w:p>
+    <w:p>
+      <w:pPr>
+        <w:rPr>
+          <w:rFonts w:hint="default"/>
+          <w:lang w:val="en-US"/>
+        </w:rPr>
+      </w:pPr>
+      <w:r>
+        <w:rPr>
+          <w:rFonts w:hint="default"/>
+          <w:lang w:val="en-US"/>
+        </w:rPr>
+        <w:t>--&gt; Creating different Jenkins pipeline for every  branch would be difficult</w:t>
+      </w:r>
+    </w:p>
+    <w:p>
+      <w:pPr>
+        <w:rPr>
+          <w:rFonts w:hint="default"/>
+          <w:lang w:val="en-US"/>
+        </w:rPr>
+      </w:pPr>
+      <w:r>
+        <w:rPr>
+          <w:rFonts w:hint="default"/>
+          <w:lang w:val="en-US"/>
+        </w:rPr>
+        <w:t>--&gt; We can create one common pipeline and build the code from multiple branches at a time with the help of “Multi-branch pipeline” concept</w:t>
+      </w:r>
+    </w:p>
+    <w:p>
+      <w:pPr>
+        <w:rPr>
+          <w:rFonts w:hint="default"/>
+          <w:lang w:val="en-US"/>
+        </w:rPr>
+      </w:pPr>
+      <w:r>
+        <w:rPr>
+          <w:rFonts w:hint="default"/>
+          <w:lang w:val="en-US"/>
+        </w:rPr>
+        <w:t>--&gt; When we create Multi-branch pipeline, it will scan all the branches in given Github repo and execute pipeline for all the branches</w:t>
+      </w:r>
+    </w:p>
+    <w:p>
+      <w:pPr>
+        <w:rPr>
+          <w:rFonts w:hint="default"/>
+          <w:lang w:val="en-US"/>
+        </w:rPr>
+      </w:pPr>
+      <w:r>
+        <w:rPr>
+          <w:rFonts w:hint="default"/>
+          <w:lang w:val="en-US"/>
+        </w:rPr>
+        <w:t>Whichever branch only has the code change, only that branch will be built</w:t>
+      </w:r>
+    </w:p>
+    <w:p>
+      <w:pPr>
+        <w:rPr>
+          <w:rFonts w:hint="default"/>
+          <w:lang w:val="en-US"/>
+        </w:rPr>
+      </w:pPr>
+      <w:r>
+        <w:rPr>
+          <w:rFonts w:hint="default"/>
+          <w:lang w:val="en-US"/>
+        </w:rPr>
+        <w:t>Note: Whenever we run Multi-branch pipeline for second time, it will execute the pipeline for which code changes/commits have been done.</w:t>
+      </w:r>
+    </w:p>
+    <w:p>
+      <w:pPr>
+        <w:rPr>
+          <w:rFonts w:hint="default"/>
+          <w:lang w:val="en-US"/>
+        </w:rPr>
+      </w:pPr>
+    </w:p>
+    <w:p>
+      <w:pPr>
+        <w:rPr>
+          <w:rFonts w:hint="default"/>
+          <w:lang w:val="en-US"/>
+        </w:rPr>
+      </w:pPr>
       <w:bookmarkStart w:id="0" w:name="_GoBack"/>
       <w:bookmarkEnd w:id="0"/>
+      <w:r>
+        <w:rPr>
+          <w:rFonts w:hint="default"/>
+          <w:lang w:val="en-US"/>
+        </w:rPr>
+        <w:t xml:space="preserve"> </w:t>
+      </w:r>
+    </w:p>
+    <w:p>
+      <w:pPr>
+        <w:rPr>
+          <w:rFonts w:hint="default"/>
+          <w:lang w:val="en-US"/>
+        </w:rPr>
+      </w:pPr>
+    </w:p>
+    <w:p>
+      <w:pPr>
+        <w:rPr>
+          <w:rFonts w:hint="default"/>
+          <w:lang w:val="en-US"/>
+        </w:rPr>
+      </w:pPr>
+    </w:p>
+    <w:p>
+      <w:pPr>
+        <w:rPr>
+          <w:rFonts w:hint="default"/>
+          <w:lang w:val="en-US"/>
+        </w:rPr>
+      </w:pPr>
+    </w:p>
+    <w:p>
+      <w:pPr>
+        <w:rPr>
+          <w:rFonts w:hint="default"/>
+          <w:lang w:val="en-US"/>
+        </w:rPr>
+      </w:pPr>
+    </w:p>
+    <w:p>
+      <w:pPr>
+        <w:rPr>
+          <w:rFonts w:hint="default"/>
+          <w:lang w:val="en-US"/>
+        </w:rPr>
+      </w:pPr>
+    </w:p>
+    <w:p>
+      <w:pPr>
+        <w:rPr>
+          <w:rFonts w:hint="default"/>
+          <w:lang w:val="en-US"/>
+        </w:rPr>
+      </w:pPr>
+    </w:p>
+    <w:p>
+      <w:pPr>
+        <w:rPr>
+          <w:rFonts w:hint="default"/>
+          <w:lang w:val="en-US"/>
+        </w:rPr>
+      </w:pPr>
+    </w:p>
+    <w:p>
+      <w:pPr>
+        <w:rPr>
+          <w:rFonts w:hint="default"/>
+          <w:lang w:val="en-US"/>
+        </w:rPr>
+      </w:pPr>
+    </w:p>
+    <w:p>
+      <w:pPr>
+        <w:rPr>
+          <w:rFonts w:hint="default"/>
+          <w:lang w:val="en-US"/>
+        </w:rPr>
+      </w:pPr>
+    </w:p>
+    <w:p>
+      <w:pPr>
+        <w:rPr>
+          <w:rFonts w:hint="default"/>
+          <w:lang w:val="en-US"/>
+        </w:rPr>
+      </w:pPr>
     </w:p>
     <w:p>
       <w:pPr>

</xml_diff>